<commit_message>
add Xay dung cong thuc, trinh bay
</commit_message>
<xml_diff>
--- a/Spline/Trinh bay.docx
+++ b/Spline/Trinh bay.docx
@@ -367,6 +367,9 @@
     </w:p>
     <w:p>
       <w:r>
+        <w:rPr>
+          <w:noProof/>
+        </w:rPr>
         <w:drawing>
           <wp:inline distT="0" distB="0" distL="0" distR="0" wp14:anchorId="1CA8DA4D" wp14:editId="14CB7033">
             <wp:extent cx="3353091" cy="1341236"/>
@@ -406,6 +409,9 @@
     </w:p>
     <w:p>
       <w:r>
+        <w:rPr>
+          <w:noProof/>
+        </w:rPr>
         <w:drawing>
           <wp:inline distT="0" distB="0" distL="0" distR="0" wp14:anchorId="0C5112D2" wp14:editId="1D4BC427">
             <wp:extent cx="2225233" cy="647756"/>
@@ -442,14 +448,12 @@
           </wp:inline>
         </w:drawing>
       </w:r>
-    </w:p>
-    <w:p>
       <w:r>
         <w:drawing>
-          <wp:inline distT="0" distB="0" distL="0" distR="0" wp14:anchorId="265E2AB5" wp14:editId="05991F20">
-            <wp:extent cx="2636748" cy="716342"/>
-            <wp:effectExtent l="0" t="0" r="0" b="7620"/>
-            <wp:docPr id="10" name="Picture 10"/>
+          <wp:inline distT="0" distB="0" distL="0" distR="0" wp14:anchorId="6D80A37F" wp14:editId="7B0D342C">
+            <wp:extent cx="1013548" cy="350550"/>
+            <wp:effectExtent l="0" t="0" r="0" b="0"/>
+            <wp:docPr id="3" name="Picture 3"/>
             <wp:cNvGraphicFramePr>
               <a:graphicFrameLocks xmlns:a="http://schemas.openxmlformats.org/drawingml/2006/main" noChangeAspect="1"/>
             </wp:cNvGraphicFramePr>
@@ -469,7 +473,7 @@
                   <pic:spPr>
                     <a:xfrm>
                       <a:off x="0" y="0"/>
-                      <a:ext cx="2636748" cy="716342"/>
+                      <a:ext cx="1013548" cy="350550"/>
                     </a:xfrm>
                     <a:prstGeom prst="rect">
                       <a:avLst/>
@@ -484,11 +488,14 @@
     </w:p>
     <w:p>
       <w:r>
+        <w:rPr>
+          <w:noProof/>
+        </w:rPr>
         <w:drawing>
-          <wp:inline distT="0" distB="0" distL="0" distR="0" wp14:anchorId="53CDF525" wp14:editId="1F4270FF">
-            <wp:extent cx="2872989" cy="350550"/>
-            <wp:effectExtent l="0" t="0" r="3810" b="0"/>
-            <wp:docPr id="7" name="Picture 7"/>
+          <wp:inline distT="0" distB="0" distL="0" distR="0" wp14:anchorId="265E2AB5" wp14:editId="05991F20">
+            <wp:extent cx="2636748" cy="716342"/>
+            <wp:effectExtent l="0" t="0" r="0" b="7620"/>
+            <wp:docPr id="10" name="Picture 10"/>
             <wp:cNvGraphicFramePr>
               <a:graphicFrameLocks xmlns:a="http://schemas.openxmlformats.org/drawingml/2006/main" noChangeAspect="1"/>
             </wp:cNvGraphicFramePr>
@@ -508,7 +515,7 @@
                   <pic:spPr>
                     <a:xfrm>
                       <a:off x="0" y="0"/>
-                      <a:ext cx="2872989" cy="350550"/>
+                      <a:ext cx="2636748" cy="716342"/>
                     </a:xfrm>
                     <a:prstGeom prst="rect">
                       <a:avLst/>
@@ -523,11 +530,14 @@
     </w:p>
     <w:p>
       <w:r>
+        <w:rPr>
+          <w:noProof/>
+        </w:rPr>
         <w:drawing>
-          <wp:inline distT="0" distB="0" distL="0" distR="0" wp14:anchorId="3CAACF22" wp14:editId="7FD9314A">
-            <wp:extent cx="2857748" cy="1112616"/>
+          <wp:inline distT="0" distB="0" distL="0" distR="0" wp14:anchorId="39EEA484" wp14:editId="132A25B0">
+            <wp:extent cx="2476715" cy="2476715"/>
             <wp:effectExtent l="0" t="0" r="0" b="0"/>
-            <wp:docPr id="8" name="Picture 8"/>
+            <wp:docPr id="9" name="Picture 9"/>
             <wp:cNvGraphicFramePr>
               <a:graphicFrameLocks xmlns:a="http://schemas.openxmlformats.org/drawingml/2006/main" noChangeAspect="1"/>
             </wp:cNvGraphicFramePr>
@@ -547,45 +557,6 @@
                   <pic:spPr>
                     <a:xfrm>
                       <a:off x="0" y="0"/>
-                      <a:ext cx="2857748" cy="1112616"/>
-                    </a:xfrm>
-                    <a:prstGeom prst="rect">
-                      <a:avLst/>
-                    </a:prstGeom>
-                  </pic:spPr>
-                </pic:pic>
-              </a:graphicData>
-            </a:graphic>
-          </wp:inline>
-        </w:drawing>
-      </w:r>
-    </w:p>
-    <w:p>
-      <w:r>
-        <w:drawing>
-          <wp:inline distT="0" distB="0" distL="0" distR="0" wp14:anchorId="39EEA484" wp14:editId="132A25B0">
-            <wp:extent cx="2476715" cy="2476715"/>
-            <wp:effectExtent l="0" t="0" r="0" b="0"/>
-            <wp:docPr id="9" name="Picture 9"/>
-            <wp:cNvGraphicFramePr>
-              <a:graphicFrameLocks xmlns:a="http://schemas.openxmlformats.org/drawingml/2006/main" noChangeAspect="1"/>
-            </wp:cNvGraphicFramePr>
-            <a:graphic xmlns:a="http://schemas.openxmlformats.org/drawingml/2006/main">
-              <a:graphicData uri="http://schemas.openxmlformats.org/drawingml/2006/picture">
-                <pic:pic xmlns:pic="http://schemas.openxmlformats.org/drawingml/2006/picture">
-                  <pic:nvPicPr>
-                    <pic:cNvPr id="1" name=""/>
-                    <pic:cNvPicPr/>
-                  </pic:nvPicPr>
-                  <pic:blipFill>
-                    <a:blip r:embed="rId9"/>
-                    <a:stretch>
-                      <a:fillRect/>
-                    </a:stretch>
-                  </pic:blipFill>
-                  <pic:spPr>
-                    <a:xfrm>
-                      <a:off x="0" y="0"/>
                       <a:ext cx="2476715" cy="2476715"/>
                     </a:xfrm>
                     <a:prstGeom prst="rect">
@@ -601,7 +572,9 @@
     </w:p>
     <w:p>
       <w:r>
-        <w:lastRenderedPageBreak/>
+        <w:rPr>
+          <w:noProof/>
+        </w:rPr>
         <w:drawing>
           <wp:inline distT="0" distB="0" distL="0" distR="0" wp14:anchorId="37DC7C04" wp14:editId="4DC2C177">
             <wp:extent cx="5943600" cy="1010285"/>
@@ -618,7 +591,7 @@
                     <pic:cNvPicPr/>
                   </pic:nvPicPr>
                   <pic:blipFill>
-                    <a:blip r:embed="rId10"/>
+                    <a:blip r:embed="rId9"/>
                     <a:stretch>
                       <a:fillRect/>
                     </a:stretch>

</xml_diff>